<commit_message>
add exp4 and 5
</commit_message>
<xml_diff>
--- a/lab1/COMPENG 4DK4 LAB1.docx
+++ b/lab1/COMPENG 4DK4 LAB1.docx
@@ -1525,14 +1525,26 @@
         <w:rPr>
           <w:lang w:val="en-US"/>
         </w:rPr>
-        <w:t xml:space="preserve"> values (below 0.1 arrival rate) has a value around 6.0. As the arrival rate starts increasing and approaching the allowed maximum 0.2, we can obtain the plot is showing an exponential </w:t>
+        <w:t xml:space="preserve"> values (below 0.1 arrival rate) has a value around 6.0</w:t>
       </w:r>
       <w:r>
         <w:rPr>
           <w:lang w:val="en-US"/>
         </w:rPr>
+        <w:t xml:space="preserve"> and an overall of 10.0</w:t>
+      </w:r>
+      <w:r>
+        <w:rPr>
+          <w:lang w:val="en-US"/>
+        </w:rPr>
+        <w:t xml:space="preserve">. As the arrival rate starts increasing and approaching the allowed maximum 0.2, we can obtain the plot is showing </w:t>
+      </w:r>
+      <w:r>
+        <w:rPr>
+          <w:lang w:val="en-US"/>
+        </w:rPr>
         <w:lastRenderedPageBreak/>
-        <w:t>growth very fast when the arrival rate is over around 0.16 and approaching the infinity mean delay time where the vertical asymptote is 0.2.</w:t>
+        <w:t>an exponential growth very fast when the arrival rate is over around 0.16 and approaching the infinity mean delay time where the vertical asymptote is 0.2.</w:t>
       </w:r>
     </w:p>
     <w:p>
@@ -1945,8 +1957,2630 @@
         <w:rPr>
           <w:lang w:val="en-US"/>
         </w:rPr>
-        <w:t xml:space="preserve">What’s more, we can calculate the mean customer interarrival time by the formula 1/ARRIVAL_RATE which is equal to 1/0.201 = 4.975s. And we know the service time is 5s. So for every 5s, a portion of 0.025s customers of the total will not be served. </w:t>
+        <w:t xml:space="preserve">What’s more, we can calculate the mean customer interarrival time by the formula 1/ARRIVAL_RATE which is equal to 1/0.201 = 4.975s. And we know the service time is 5s. </w:t>
       </w:r>
+      <w:proofErr w:type="gramStart"/>
+      <w:r>
+        <w:rPr>
+          <w:lang w:val="en-US"/>
+        </w:rPr>
+        <w:t>So</w:t>
+      </w:r>
+      <w:proofErr w:type="gramEnd"/>
+      <w:r>
+        <w:rPr>
+          <w:lang w:val="en-US"/>
+        </w:rPr>
+        <w:t xml:space="preserve"> for every 5s, a portion of 0.025s customers of the total will not be served. </w:t>
+      </w:r>
+    </w:p>
+    <w:p>
+      <w:pPr>
+        <w:rPr>
+          <w:lang w:val="en-US"/>
+        </w:rPr>
+      </w:pPr>
+    </w:p>
+    <w:p>
+      <w:pPr>
+        <w:rPr>
+          <w:lang w:val="en-US"/>
+        </w:rPr>
+      </w:pPr>
+    </w:p>
+    <w:p>
+      <w:pPr>
+        <w:rPr>
+          <w:lang w:val="en-US"/>
+        </w:rPr>
+      </w:pPr>
+      <w:r>
+        <w:rPr>
+          <w:lang w:val="en-US"/>
+        </w:rPr>
+        <w:t xml:space="preserve">4. </w:t>
+      </w:r>
+    </w:p>
+    <w:p>
+      <w:pPr>
+        <w:rPr>
+          <w:lang w:val="en-US"/>
+        </w:rPr>
+      </w:pPr>
+    </w:p>
+    <w:tbl>
+      <w:tblPr>
+        <w:tblStyle w:val="TableGrid"/>
+        <w:tblW w:w="0" w:type="auto"/>
+        <w:tblLook w:val="04A0" w:firstRow="1" w:lastRow="0" w:firstColumn="1" w:lastColumn="0" w:noHBand="0" w:noVBand="1"/>
+      </w:tblPr>
+      <w:tblGrid>
+        <w:gridCol w:w="917"/>
+        <w:gridCol w:w="1776"/>
+        <w:gridCol w:w="1778"/>
+        <w:gridCol w:w="1129"/>
+        <w:gridCol w:w="1776"/>
+        <w:gridCol w:w="1974"/>
+      </w:tblGrid>
+      <w:tr>
+        <w:tc>
+          <w:tcPr>
+            <w:tcW w:w="917" w:type="dxa"/>
+          </w:tcPr>
+          <w:p>
+            <w:pPr>
+              <w:rPr>
+                <w:lang w:val="en-US"/>
+              </w:rPr>
+            </w:pPr>
+            <w:bookmarkStart w:id="1" w:name="OLE_LINK2"/>
+            <w:r>
+              <w:rPr>
+                <w:lang w:val="en-US"/>
+              </w:rPr>
+              <w:t>Service Time</w:t>
+            </w:r>
+          </w:p>
+        </w:tc>
+        <w:tc>
+          <w:tcPr>
+            <w:tcW w:w="1776" w:type="dxa"/>
+          </w:tcPr>
+          <w:p>
+            <w:pPr>
+              <w:rPr>
+                <w:lang w:val="en-US"/>
+              </w:rPr>
+            </w:pPr>
+            <w:r>
+              <w:rPr>
+                <w:lang w:val="en-US"/>
+              </w:rPr>
+              <w:t>Arrival Rate</w:t>
+            </w:r>
+          </w:p>
+        </w:tc>
+        <w:tc>
+          <w:tcPr>
+            <w:tcW w:w="1778" w:type="dxa"/>
+          </w:tcPr>
+          <w:p>
+            <w:pPr>
+              <w:rPr>
+                <w:lang w:val="en-US"/>
+              </w:rPr>
+            </w:pPr>
+            <w:r>
+              <w:rPr>
+                <w:lang w:val="en-US"/>
+              </w:rPr>
+              <w:t>Utilization</w:t>
+            </w:r>
+          </w:p>
+        </w:tc>
+        <w:tc>
+          <w:tcPr>
+            <w:tcW w:w="1129" w:type="dxa"/>
+          </w:tcPr>
+          <w:p>
+            <w:pPr>
+              <w:rPr>
+                <w:lang w:val="en-US"/>
+              </w:rPr>
+            </w:pPr>
+            <w:r>
+              <w:rPr>
+                <w:lang w:val="en-US"/>
+              </w:rPr>
+              <w:t>Fraction Served</w:t>
+            </w:r>
+          </w:p>
+        </w:tc>
+        <w:tc>
+          <w:tcPr>
+            <w:tcW w:w="1776" w:type="dxa"/>
+          </w:tcPr>
+          <w:p>
+            <w:pPr>
+              <w:rPr>
+                <w:lang w:val="en-US"/>
+              </w:rPr>
+            </w:pPr>
+            <w:r>
+              <w:rPr>
+                <w:lang w:val="en-US"/>
+              </w:rPr>
+              <w:t>Mean Number in system</w:t>
+            </w:r>
+          </w:p>
+        </w:tc>
+        <w:tc>
+          <w:tcPr>
+            <w:tcW w:w="1974" w:type="dxa"/>
+          </w:tcPr>
+          <w:p>
+            <w:pPr>
+              <w:rPr>
+                <w:lang w:val="en-US"/>
+              </w:rPr>
+            </w:pPr>
+            <w:r>
+              <w:rPr>
+                <w:lang w:val="en-US"/>
+              </w:rPr>
+              <w:t>Mean delay</w:t>
+            </w:r>
+          </w:p>
+        </w:tc>
+      </w:tr>
+      <w:tr>
+        <w:tc>
+          <w:tcPr>
+            <w:tcW w:w="917" w:type="dxa"/>
+          </w:tcPr>
+          <w:p>
+            <w:pPr>
+              <w:rPr>
+                <w:lang w:val="en-US"/>
+              </w:rPr>
+            </w:pPr>
+            <w:r>
+              <w:rPr>
+                <w:lang w:val="en-US"/>
+              </w:rPr>
+              <w:t>20</w:t>
+            </w:r>
+          </w:p>
+        </w:tc>
+        <w:tc>
+          <w:tcPr>
+            <w:tcW w:w="1776" w:type="dxa"/>
+          </w:tcPr>
+          <w:p>
+            <w:pPr>
+              <w:rPr>
+                <w:lang w:val="en-US"/>
+              </w:rPr>
+            </w:pPr>
+            <w:r>
+              <w:rPr>
+                <w:lang w:val="en-US"/>
+              </w:rPr>
+              <w:t>0.005000</w:t>
+            </w:r>
+          </w:p>
+        </w:tc>
+        <w:tc>
+          <w:tcPr>
+            <w:tcW w:w="1778" w:type="dxa"/>
+          </w:tcPr>
+          <w:p>
+            <w:pPr>
+              <w:rPr>
+                <w:lang w:val="en-US"/>
+              </w:rPr>
+            </w:pPr>
+            <w:r>
+              <w:rPr>
+                <w:lang w:val="en-US"/>
+              </w:rPr>
+              <w:t>0.099988</w:t>
+            </w:r>
+          </w:p>
+        </w:tc>
+        <w:tc>
+          <w:tcPr>
+            <w:tcW w:w="1129" w:type="dxa"/>
+          </w:tcPr>
+          <w:p>
+            <w:pPr>
+              <w:rPr>
+                <w:lang w:val="en-US"/>
+              </w:rPr>
+            </w:pPr>
+            <w:r>
+              <w:rPr>
+                <w:lang w:val="en-US"/>
+              </w:rPr>
+              <w:t>1.000000</w:t>
+            </w:r>
+          </w:p>
+        </w:tc>
+        <w:tc>
+          <w:tcPr>
+            <w:tcW w:w="1776" w:type="dxa"/>
+          </w:tcPr>
+          <w:p>
+            <w:pPr>
+              <w:rPr>
+                <w:lang w:val="en-US"/>
+              </w:rPr>
+            </w:pPr>
+            <w:r>
+              <w:rPr>
+                <w:lang w:val="en-US"/>
+              </w:rPr>
+              <w:t>0.105543</w:t>
+            </w:r>
+          </w:p>
+        </w:tc>
+        <w:tc>
+          <w:tcPr>
+            <w:tcW w:w="1974" w:type="dxa"/>
+          </w:tcPr>
+          <w:p>
+            <w:pPr>
+              <w:rPr>
+                <w:lang w:val="en-US"/>
+              </w:rPr>
+            </w:pPr>
+            <w:r>
+              <w:rPr>
+                <w:lang w:val="en-US"/>
+              </w:rPr>
+              <w:t>21.111172</w:t>
+            </w:r>
+          </w:p>
+        </w:tc>
+      </w:tr>
+      <w:tr>
+        <w:tc>
+          <w:tcPr>
+            <w:tcW w:w="917" w:type="dxa"/>
+          </w:tcPr>
+          <w:p>
+            <w:pPr>
+              <w:rPr>
+                <w:lang w:val="en-US"/>
+              </w:rPr>
+            </w:pPr>
+            <w:r>
+              <w:rPr>
+                <w:lang w:val="en-US"/>
+              </w:rPr>
+              <w:t>20</w:t>
+            </w:r>
+          </w:p>
+        </w:tc>
+        <w:tc>
+          <w:tcPr>
+            <w:tcW w:w="1776" w:type="dxa"/>
+          </w:tcPr>
+          <w:p>
+            <w:pPr>
+              <w:rPr>
+                <w:lang w:val="en-US"/>
+              </w:rPr>
+            </w:pPr>
+            <w:r>
+              <w:rPr>
+                <w:lang w:val="en-US"/>
+              </w:rPr>
+              <w:t>0.010000</w:t>
+            </w:r>
+          </w:p>
+        </w:tc>
+        <w:tc>
+          <w:tcPr>
+            <w:tcW w:w="1778" w:type="dxa"/>
+          </w:tcPr>
+          <w:p>
+            <w:pPr>
+              <w:rPr>
+                <w:lang w:val="en-US"/>
+              </w:rPr>
+            </w:pPr>
+            <w:r>
+              <w:rPr>
+                <w:lang w:val="en-US"/>
+              </w:rPr>
+              <w:t>0.199975</w:t>
+            </w:r>
+          </w:p>
+        </w:tc>
+        <w:tc>
+          <w:tcPr>
+            <w:tcW w:w="1129" w:type="dxa"/>
+          </w:tcPr>
+          <w:p>
+            <w:pPr>
+              <w:rPr>
+                <w:lang w:val="en-US"/>
+              </w:rPr>
+            </w:pPr>
+            <w:r>
+              <w:rPr>
+                <w:lang w:val="en-US"/>
+              </w:rPr>
+              <w:t>1.000000</w:t>
+            </w:r>
+          </w:p>
+        </w:tc>
+        <w:tc>
+          <w:tcPr>
+            <w:tcW w:w="1776" w:type="dxa"/>
+          </w:tcPr>
+          <w:p>
+            <w:pPr>
+              <w:rPr>
+                <w:lang w:val="en-US"/>
+              </w:rPr>
+            </w:pPr>
+            <w:r>
+              <w:rPr>
+                <w:lang w:val="en-US"/>
+              </w:rPr>
+              <w:t>0.224973</w:t>
+            </w:r>
+          </w:p>
+        </w:tc>
+        <w:tc>
+          <w:tcPr>
+            <w:tcW w:w="1974" w:type="dxa"/>
+          </w:tcPr>
+          <w:p>
+            <w:pPr>
+              <w:rPr>
+                <w:lang w:val="en-US"/>
+              </w:rPr>
+            </w:pPr>
+            <w:r>
+              <w:rPr>
+                <w:lang w:val="en-US"/>
+              </w:rPr>
+              <w:t>22.500111</w:t>
+            </w:r>
+          </w:p>
+        </w:tc>
+      </w:tr>
+      <w:tr>
+        <w:tc>
+          <w:tcPr>
+            <w:tcW w:w="917" w:type="dxa"/>
+          </w:tcPr>
+          <w:p>
+            <w:pPr>
+              <w:rPr>
+                <w:lang w:val="en-US"/>
+              </w:rPr>
+            </w:pPr>
+            <w:r>
+              <w:rPr>
+                <w:lang w:val="en-US"/>
+              </w:rPr>
+              <w:t>20</w:t>
+            </w:r>
+          </w:p>
+        </w:tc>
+        <w:tc>
+          <w:tcPr>
+            <w:tcW w:w="1776" w:type="dxa"/>
+          </w:tcPr>
+          <w:p>
+            <w:pPr>
+              <w:rPr>
+                <w:lang w:val="en-US"/>
+              </w:rPr>
+            </w:pPr>
+            <w:r>
+              <w:rPr>
+                <w:lang w:val="en-US"/>
+              </w:rPr>
+              <w:t>0.015000</w:t>
+            </w:r>
+          </w:p>
+        </w:tc>
+        <w:tc>
+          <w:tcPr>
+            <w:tcW w:w="1778" w:type="dxa"/>
+          </w:tcPr>
+          <w:p>
+            <w:pPr>
+              <w:rPr>
+                <w:lang w:val="en-US"/>
+              </w:rPr>
+            </w:pPr>
+            <w:r>
+              <w:rPr>
+                <w:lang w:val="en-US"/>
+              </w:rPr>
+              <w:t>0.299963</w:t>
+            </w:r>
+          </w:p>
+        </w:tc>
+        <w:tc>
+          <w:tcPr>
+            <w:tcW w:w="1129" w:type="dxa"/>
+          </w:tcPr>
+          <w:p>
+            <w:pPr>
+              <w:rPr>
+                <w:lang w:val="en-US"/>
+              </w:rPr>
+            </w:pPr>
+            <w:r>
+              <w:rPr>
+                <w:lang w:val="en-US"/>
+              </w:rPr>
+              <w:t>1.000000</w:t>
+            </w:r>
+          </w:p>
+        </w:tc>
+        <w:tc>
+          <w:tcPr>
+            <w:tcW w:w="1776" w:type="dxa"/>
+          </w:tcPr>
+          <w:p>
+            <w:pPr>
+              <w:rPr>
+                <w:lang w:val="en-US"/>
+              </w:rPr>
+            </w:pPr>
+            <w:r>
+              <w:rPr>
+                <w:lang w:val="en-US"/>
+              </w:rPr>
+              <w:t>0.364248</w:t>
+            </w:r>
+          </w:p>
+        </w:tc>
+        <w:tc>
+          <w:tcPr>
+            <w:tcW w:w="1974" w:type="dxa"/>
+          </w:tcPr>
+          <w:p>
+            <w:pPr>
+              <w:rPr>
+                <w:lang w:val="en-US"/>
+              </w:rPr>
+            </w:pPr>
+            <w:r>
+              <w:rPr>
+                <w:lang w:val="en-US"/>
+              </w:rPr>
+              <w:t>24.286199</w:t>
+            </w:r>
+          </w:p>
+        </w:tc>
+      </w:tr>
+      <w:tr>
+        <w:tc>
+          <w:tcPr>
+            <w:tcW w:w="917" w:type="dxa"/>
+          </w:tcPr>
+          <w:p>
+            <w:pPr>
+              <w:rPr>
+                <w:lang w:val="en-US"/>
+              </w:rPr>
+            </w:pPr>
+            <w:r>
+              <w:rPr>
+                <w:lang w:val="en-US"/>
+              </w:rPr>
+              <w:t>20</w:t>
+            </w:r>
+          </w:p>
+        </w:tc>
+        <w:tc>
+          <w:tcPr>
+            <w:tcW w:w="1776" w:type="dxa"/>
+          </w:tcPr>
+          <w:p>
+            <w:pPr>
+              <w:rPr>
+                <w:lang w:val="en-US"/>
+              </w:rPr>
+            </w:pPr>
+            <w:r>
+              <w:rPr>
+                <w:lang w:val="en-US"/>
+              </w:rPr>
+              <w:t>0.020000</w:t>
+            </w:r>
+          </w:p>
+        </w:tc>
+        <w:tc>
+          <w:tcPr>
+            <w:tcW w:w="1778" w:type="dxa"/>
+          </w:tcPr>
+          <w:p>
+            <w:pPr>
+              <w:rPr>
+                <w:lang w:val="en-US"/>
+              </w:rPr>
+            </w:pPr>
+            <w:r>
+              <w:rPr>
+                <w:lang w:val="en-US"/>
+              </w:rPr>
+              <w:t>0.400041</w:t>
+            </w:r>
+          </w:p>
+        </w:tc>
+        <w:tc>
+          <w:tcPr>
+            <w:tcW w:w="1129" w:type="dxa"/>
+          </w:tcPr>
+          <w:p>
+            <w:pPr>
+              <w:rPr>
+                <w:lang w:val="en-US"/>
+              </w:rPr>
+            </w:pPr>
+            <w:r>
+              <w:rPr>
+                <w:lang w:val="en-US"/>
+              </w:rPr>
+              <w:t>1.000000</w:t>
+            </w:r>
+          </w:p>
+        </w:tc>
+        <w:tc>
+          <w:tcPr>
+            <w:tcW w:w="1776" w:type="dxa"/>
+          </w:tcPr>
+          <w:p>
+            <w:pPr>
+              <w:rPr>
+                <w:lang w:val="en-US"/>
+              </w:rPr>
+            </w:pPr>
+            <w:r>
+              <w:rPr>
+                <w:lang w:val="en-US"/>
+              </w:rPr>
+              <w:t>0.533400</w:t>
+            </w:r>
+          </w:p>
+        </w:tc>
+        <w:tc>
+          <w:tcPr>
+            <w:tcW w:w="1974" w:type="dxa"/>
+          </w:tcPr>
+          <w:p>
+            <w:pPr>
+              <w:rPr>
+                <w:lang w:val="en-US"/>
+              </w:rPr>
+            </w:pPr>
+            <w:r>
+              <w:rPr>
+                <w:lang w:val="en-US"/>
+              </w:rPr>
+              <w:t>26.667268</w:t>
+            </w:r>
+          </w:p>
+        </w:tc>
+      </w:tr>
+      <w:tr>
+        <w:tc>
+          <w:tcPr>
+            <w:tcW w:w="917" w:type="dxa"/>
+          </w:tcPr>
+          <w:p>
+            <w:pPr>
+              <w:rPr>
+                <w:lang w:val="en-US"/>
+              </w:rPr>
+            </w:pPr>
+            <w:r>
+              <w:rPr>
+                <w:lang w:val="en-US"/>
+              </w:rPr>
+              <w:t>20</w:t>
+            </w:r>
+          </w:p>
+        </w:tc>
+        <w:tc>
+          <w:tcPr>
+            <w:tcW w:w="1776" w:type="dxa"/>
+          </w:tcPr>
+          <w:p>
+            <w:pPr>
+              <w:rPr>
+                <w:lang w:val="en-US"/>
+              </w:rPr>
+            </w:pPr>
+            <w:r>
+              <w:rPr>
+                <w:lang w:val="en-US"/>
+              </w:rPr>
+              <w:t>0.025000</w:t>
+            </w:r>
+          </w:p>
+        </w:tc>
+        <w:tc>
+          <w:tcPr>
+            <w:tcW w:w="1778" w:type="dxa"/>
+          </w:tcPr>
+          <w:p>
+            <w:pPr>
+              <w:rPr>
+                <w:lang w:val="en-US"/>
+              </w:rPr>
+            </w:pPr>
+            <w:r>
+              <w:rPr>
+                <w:lang w:val="en-US"/>
+              </w:rPr>
+              <w:t>0.500052</w:t>
+            </w:r>
+          </w:p>
+        </w:tc>
+        <w:tc>
+          <w:tcPr>
+            <w:tcW w:w="1129" w:type="dxa"/>
+          </w:tcPr>
+          <w:p>
+            <w:pPr>
+              <w:rPr>
+                <w:lang w:val="en-US"/>
+              </w:rPr>
+            </w:pPr>
+            <w:r>
+              <w:rPr>
+                <w:lang w:val="en-US"/>
+              </w:rPr>
+              <w:t>1.000000</w:t>
+            </w:r>
+          </w:p>
+        </w:tc>
+        <w:tc>
+          <w:tcPr>
+            <w:tcW w:w="1776" w:type="dxa"/>
+          </w:tcPr>
+          <w:p>
+            <w:pPr>
+              <w:rPr>
+                <w:lang w:val="en-US"/>
+              </w:rPr>
+            </w:pPr>
+            <w:r>
+              <w:rPr>
+                <w:lang w:val="en-US"/>
+              </w:rPr>
+              <w:t>0.750143</w:t>
+            </w:r>
+          </w:p>
+        </w:tc>
+        <w:tc>
+          <w:tcPr>
+            <w:tcW w:w="1974" w:type="dxa"/>
+          </w:tcPr>
+          <w:p>
+            <w:pPr>
+              <w:rPr>
+                <w:lang w:val="en-US"/>
+              </w:rPr>
+            </w:pPr>
+            <w:r>
+              <w:rPr>
+                <w:lang w:val="en-US"/>
+              </w:rPr>
+              <w:t>30.002620</w:t>
+            </w:r>
+          </w:p>
+        </w:tc>
+      </w:tr>
+      <w:tr>
+        <w:tc>
+          <w:tcPr>
+            <w:tcW w:w="917" w:type="dxa"/>
+          </w:tcPr>
+          <w:p>
+            <w:pPr>
+              <w:rPr>
+                <w:lang w:val="en-US"/>
+              </w:rPr>
+            </w:pPr>
+            <w:r>
+              <w:rPr>
+                <w:lang w:val="en-US"/>
+              </w:rPr>
+              <w:t>20</w:t>
+            </w:r>
+          </w:p>
+        </w:tc>
+        <w:tc>
+          <w:tcPr>
+            <w:tcW w:w="1776" w:type="dxa"/>
+          </w:tcPr>
+          <w:p>
+            <w:pPr>
+              <w:rPr>
+                <w:lang w:val="en-US"/>
+              </w:rPr>
+            </w:pPr>
+            <w:r>
+              <w:rPr>
+                <w:lang w:val="en-US"/>
+              </w:rPr>
+              <w:t>0.030000</w:t>
+            </w:r>
+          </w:p>
+        </w:tc>
+        <w:tc>
+          <w:tcPr>
+            <w:tcW w:w="1778" w:type="dxa"/>
+          </w:tcPr>
+          <w:p>
+            <w:pPr>
+              <w:rPr>
+                <w:lang w:val="en-US"/>
+              </w:rPr>
+            </w:pPr>
+            <w:r>
+              <w:rPr>
+                <w:lang w:val="en-US"/>
+              </w:rPr>
+              <w:t>0.599965</w:t>
+            </w:r>
+          </w:p>
+        </w:tc>
+        <w:tc>
+          <w:tcPr>
+            <w:tcW w:w="1129" w:type="dxa"/>
+          </w:tcPr>
+          <w:p>
+            <w:pPr>
+              <w:rPr>
+                <w:lang w:val="en-US"/>
+              </w:rPr>
+            </w:pPr>
+            <w:r>
+              <w:rPr>
+                <w:lang w:val="en-US"/>
+              </w:rPr>
+              <w:t>1.000000</w:t>
+            </w:r>
+          </w:p>
+        </w:tc>
+        <w:tc>
+          <w:tcPr>
+            <w:tcW w:w="1776" w:type="dxa"/>
+          </w:tcPr>
+          <w:p>
+            <w:pPr>
+              <w:rPr>
+                <w:lang w:val="en-US"/>
+              </w:rPr>
+            </w:pPr>
+            <w:r>
+              <w:rPr>
+                <w:lang w:val="en-US"/>
+              </w:rPr>
+              <w:t>1.050103</w:t>
+            </w:r>
+          </w:p>
+        </w:tc>
+        <w:tc>
+          <w:tcPr>
+            <w:tcW w:w="1974" w:type="dxa"/>
+          </w:tcPr>
+          <w:p>
+            <w:pPr>
+              <w:rPr>
+                <w:lang w:val="en-US"/>
+              </w:rPr>
+            </w:pPr>
+            <w:r>
+              <w:rPr>
+                <w:lang w:val="en-US"/>
+              </w:rPr>
+              <w:t>35.005474</w:t>
+            </w:r>
+          </w:p>
+        </w:tc>
+      </w:tr>
+      <w:tr>
+        <w:tc>
+          <w:tcPr>
+            <w:tcW w:w="917" w:type="dxa"/>
+          </w:tcPr>
+          <w:p>
+            <w:pPr>
+              <w:rPr>
+                <w:lang w:val="en-US"/>
+              </w:rPr>
+            </w:pPr>
+            <w:r>
+              <w:rPr>
+                <w:lang w:val="en-US"/>
+              </w:rPr>
+              <w:t>20</w:t>
+            </w:r>
+          </w:p>
+        </w:tc>
+        <w:tc>
+          <w:tcPr>
+            <w:tcW w:w="1776" w:type="dxa"/>
+          </w:tcPr>
+          <w:p>
+            <w:pPr>
+              <w:rPr>
+                <w:lang w:val="en-US"/>
+              </w:rPr>
+            </w:pPr>
+            <w:r>
+              <w:rPr>
+                <w:lang w:val="en-US"/>
+              </w:rPr>
+              <w:t>0.035000</w:t>
+            </w:r>
+          </w:p>
+        </w:tc>
+        <w:tc>
+          <w:tcPr>
+            <w:tcW w:w="1778" w:type="dxa"/>
+          </w:tcPr>
+          <w:p>
+            <w:pPr>
+              <w:rPr>
+                <w:lang w:val="en-US"/>
+              </w:rPr>
+            </w:pPr>
+            <w:r>
+              <w:rPr>
+                <w:lang w:val="en-US"/>
+              </w:rPr>
+              <w:t>0.699998</w:t>
+            </w:r>
+          </w:p>
+        </w:tc>
+        <w:tc>
+          <w:tcPr>
+            <w:tcW w:w="1129" w:type="dxa"/>
+          </w:tcPr>
+          <w:p>
+            <w:pPr>
+              <w:rPr>
+                <w:lang w:val="en-US"/>
+              </w:rPr>
+            </w:pPr>
+            <w:r>
+              <w:rPr>
+                <w:lang w:val="en-US"/>
+              </w:rPr>
+              <w:t>1.000000</w:t>
+            </w:r>
+          </w:p>
+        </w:tc>
+        <w:tc>
+          <w:tcPr>
+            <w:tcW w:w="1776" w:type="dxa"/>
+          </w:tcPr>
+          <w:p>
+            <w:pPr>
+              <w:rPr>
+                <w:lang w:val="en-US"/>
+              </w:rPr>
+            </w:pPr>
+            <w:r>
+              <w:rPr>
+                <w:lang w:val="en-US"/>
+              </w:rPr>
+              <w:t>1.516764</w:t>
+            </w:r>
+          </w:p>
+        </w:tc>
+        <w:tc>
+          <w:tcPr>
+            <w:tcW w:w="1974" w:type="dxa"/>
+          </w:tcPr>
+          <w:p>
+            <w:pPr>
+              <w:rPr>
+                <w:lang w:val="en-US"/>
+              </w:rPr>
+            </w:pPr>
+            <w:r>
+              <w:rPr>
+                <w:lang w:val="en-US"/>
+              </w:rPr>
+              <w:t>43.336238</w:t>
+            </w:r>
+          </w:p>
+        </w:tc>
+      </w:tr>
+      <w:tr>
+        <w:tc>
+          <w:tcPr>
+            <w:tcW w:w="917" w:type="dxa"/>
+          </w:tcPr>
+          <w:p>
+            <w:pPr>
+              <w:rPr>
+                <w:lang w:val="en-US"/>
+              </w:rPr>
+            </w:pPr>
+            <w:r>
+              <w:rPr>
+                <w:lang w:val="en-US"/>
+              </w:rPr>
+              <w:t>20</w:t>
+            </w:r>
+          </w:p>
+        </w:tc>
+        <w:tc>
+          <w:tcPr>
+            <w:tcW w:w="1776" w:type="dxa"/>
+          </w:tcPr>
+          <w:p>
+            <w:pPr>
+              <w:rPr>
+                <w:lang w:val="en-US"/>
+              </w:rPr>
+            </w:pPr>
+            <w:r>
+              <w:rPr>
+                <w:lang w:val="en-US"/>
+              </w:rPr>
+              <w:t>0.037000</w:t>
+            </w:r>
+          </w:p>
+        </w:tc>
+        <w:tc>
+          <w:tcPr>
+            <w:tcW w:w="1778" w:type="dxa"/>
+          </w:tcPr>
+          <w:p>
+            <w:pPr>
+              <w:rPr>
+                <w:lang w:val="en-US"/>
+              </w:rPr>
+            </w:pPr>
+            <w:r>
+              <w:rPr>
+                <w:lang w:val="en-US"/>
+              </w:rPr>
+              <w:t>0.739909</w:t>
+            </w:r>
+          </w:p>
+        </w:tc>
+        <w:tc>
+          <w:tcPr>
+            <w:tcW w:w="1129" w:type="dxa"/>
+          </w:tcPr>
+          <w:p>
+            <w:pPr>
+              <w:rPr>
+                <w:lang w:val="en-US"/>
+              </w:rPr>
+            </w:pPr>
+            <w:r>
+              <w:rPr>
+                <w:lang w:val="en-US"/>
+              </w:rPr>
+              <w:t>1.000000</w:t>
+            </w:r>
+          </w:p>
+        </w:tc>
+        <w:tc>
+          <w:tcPr>
+            <w:tcW w:w="1776" w:type="dxa"/>
+          </w:tcPr>
+          <w:p>
+            <w:pPr>
+              <w:rPr>
+                <w:lang w:val="en-US"/>
+              </w:rPr>
+            </w:pPr>
+            <w:r>
+              <w:rPr>
+                <w:lang w:val="en-US"/>
+              </w:rPr>
+              <w:t>1.793478</w:t>
+            </w:r>
+          </w:p>
+        </w:tc>
+        <w:tc>
+          <w:tcPr>
+            <w:tcW w:w="1974" w:type="dxa"/>
+          </w:tcPr>
+          <w:p>
+            <w:pPr>
+              <w:rPr>
+                <w:lang w:val="en-US"/>
+              </w:rPr>
+            </w:pPr>
+            <w:r>
+              <w:rPr>
+                <w:lang w:val="en-US"/>
+              </w:rPr>
+              <w:t>48.478362</w:t>
+            </w:r>
+          </w:p>
+        </w:tc>
+      </w:tr>
+      <w:tr>
+        <w:tc>
+          <w:tcPr>
+            <w:tcW w:w="917" w:type="dxa"/>
+          </w:tcPr>
+          <w:p>
+            <w:pPr>
+              <w:rPr>
+                <w:lang w:val="en-US"/>
+              </w:rPr>
+            </w:pPr>
+            <w:r>
+              <w:rPr>
+                <w:lang w:val="en-US"/>
+              </w:rPr>
+              <w:t>20</w:t>
+            </w:r>
+          </w:p>
+        </w:tc>
+        <w:tc>
+          <w:tcPr>
+            <w:tcW w:w="1776" w:type="dxa"/>
+          </w:tcPr>
+          <w:p>
+            <w:pPr>
+              <w:rPr>
+                <w:lang w:val="en-US"/>
+              </w:rPr>
+            </w:pPr>
+            <w:r>
+              <w:rPr>
+                <w:lang w:val="en-US"/>
+              </w:rPr>
+              <w:t>0.040000</w:t>
+            </w:r>
+          </w:p>
+        </w:tc>
+        <w:tc>
+          <w:tcPr>
+            <w:tcW w:w="1778" w:type="dxa"/>
+          </w:tcPr>
+          <w:p>
+            <w:pPr>
+              <w:rPr>
+                <w:lang w:val="en-US"/>
+              </w:rPr>
+            </w:pPr>
+            <w:r>
+              <w:rPr>
+                <w:lang w:val="en-US"/>
+              </w:rPr>
+              <w:t>0.799936</w:t>
+            </w:r>
+          </w:p>
+        </w:tc>
+        <w:tc>
+          <w:tcPr>
+            <w:tcW w:w="1129" w:type="dxa"/>
+          </w:tcPr>
+          <w:p>
+            <w:pPr>
+              <w:rPr>
+                <w:lang w:val="en-US"/>
+              </w:rPr>
+            </w:pPr>
+            <w:r>
+              <w:rPr>
+                <w:lang w:val="en-US"/>
+              </w:rPr>
+              <w:t>1.000000</w:t>
+            </w:r>
+          </w:p>
+        </w:tc>
+        <w:tc>
+          <w:tcPr>
+            <w:tcW w:w="1776" w:type="dxa"/>
+          </w:tcPr>
+          <w:p>
+            <w:pPr>
+              <w:rPr>
+                <w:lang w:val="en-US"/>
+              </w:rPr>
+            </w:pPr>
+            <w:r>
+              <w:rPr>
+                <w:lang w:val="en-US"/>
+              </w:rPr>
+              <w:t>2.396674</w:t>
+            </w:r>
+          </w:p>
+        </w:tc>
+        <w:tc>
+          <w:tcPr>
+            <w:tcW w:w="1974" w:type="dxa"/>
+          </w:tcPr>
+          <w:p>
+            <w:pPr>
+              <w:rPr>
+                <w:lang w:val="en-US"/>
+              </w:rPr>
+            </w:pPr>
+            <w:r>
+              <w:rPr>
+                <w:lang w:val="en-US"/>
+              </w:rPr>
+              <w:t>59.921610</w:t>
+            </w:r>
+          </w:p>
+        </w:tc>
+      </w:tr>
+      <w:tr>
+        <w:tc>
+          <w:tcPr>
+            <w:tcW w:w="917" w:type="dxa"/>
+          </w:tcPr>
+          <w:p>
+            <w:pPr>
+              <w:rPr>
+                <w:lang w:val="en-US"/>
+              </w:rPr>
+            </w:pPr>
+            <w:r>
+              <w:rPr>
+                <w:lang w:val="en-US"/>
+              </w:rPr>
+              <w:t>20</w:t>
+            </w:r>
+          </w:p>
+        </w:tc>
+        <w:tc>
+          <w:tcPr>
+            <w:tcW w:w="1776" w:type="dxa"/>
+          </w:tcPr>
+          <w:p>
+            <w:pPr>
+              <w:rPr>
+                <w:lang w:val="en-US"/>
+              </w:rPr>
+            </w:pPr>
+            <w:r>
+              <w:rPr>
+                <w:lang w:val="en-US"/>
+              </w:rPr>
+              <w:t>0.045000</w:t>
+            </w:r>
+          </w:p>
+        </w:tc>
+        <w:tc>
+          <w:tcPr>
+            <w:tcW w:w="1778" w:type="dxa"/>
+          </w:tcPr>
+          <w:p>
+            <w:pPr>
+              <w:rPr>
+                <w:lang w:val="en-US"/>
+              </w:rPr>
+            </w:pPr>
+            <w:r>
+              <w:rPr>
+                <w:lang w:val="en-US"/>
+              </w:rPr>
+              <w:t>0.899957</w:t>
+            </w:r>
+          </w:p>
+        </w:tc>
+        <w:tc>
+          <w:tcPr>
+            <w:tcW w:w="1129" w:type="dxa"/>
+          </w:tcPr>
+          <w:p>
+            <w:pPr>
+              <w:rPr>
+                <w:lang w:val="en-US"/>
+              </w:rPr>
+            </w:pPr>
+            <w:r>
+              <w:rPr>
+                <w:lang w:val="en-US"/>
+              </w:rPr>
+              <w:t>1.000000</w:t>
+            </w:r>
+          </w:p>
+        </w:tc>
+        <w:tc>
+          <w:tcPr>
+            <w:tcW w:w="1776" w:type="dxa"/>
+          </w:tcPr>
+          <w:p>
+            <w:pPr>
+              <w:rPr>
+                <w:lang w:val="en-US"/>
+              </w:rPr>
+            </w:pPr>
+            <w:r>
+              <w:rPr>
+                <w:lang w:val="en-US"/>
+              </w:rPr>
+              <w:t>4.956088</w:t>
+            </w:r>
+          </w:p>
+        </w:tc>
+        <w:tc>
+          <w:tcPr>
+            <w:tcW w:w="1974" w:type="dxa"/>
+          </w:tcPr>
+          <w:p>
+            <w:pPr>
+              <w:rPr>
+                <w:lang w:val="en-US"/>
+              </w:rPr>
+            </w:pPr>
+            <w:r>
+              <w:rPr>
+                <w:lang w:val="en-US"/>
+              </w:rPr>
+              <w:t>110.140507</w:t>
+            </w:r>
+          </w:p>
+        </w:tc>
+      </w:tr>
+      <w:bookmarkEnd w:id="1"/>
+    </w:tbl>
+    <w:p>
+      <w:pPr>
+        <w:rPr>
+          <w:lang w:val="en-US"/>
+        </w:rPr>
+      </w:pPr>
+    </w:p>
+    <w:p>
+      <w:pPr>
+        <w:jc w:val="center"/>
+        <w:rPr>
+          <w:lang w:val="en-US"/>
+        </w:rPr>
+      </w:pPr>
+      <w:r>
+        <w:rPr>
+          <w:noProof/>
+        </w:rPr>
+        <w:drawing>
+          <wp:inline distT="0" distB="0" distL="0" distR="0" wp14:anchorId="66560BD8" wp14:editId="4F1797BA">
+            <wp:extent cx="3098191" cy="1879512"/>
+            <wp:effectExtent l="0" t="0" r="635" b="635"/>
+            <wp:docPr id="1040192218" name="Picture 1"/>
+            <wp:cNvGraphicFramePr>
+              <a:graphicFrameLocks xmlns:a="http://schemas.openxmlformats.org/drawingml/2006/main" noChangeAspect="1"/>
+            </wp:cNvGraphicFramePr>
+            <a:graphic xmlns:a="http://schemas.openxmlformats.org/drawingml/2006/main">
+              <a:graphicData uri="http://schemas.openxmlformats.org/drawingml/2006/picture">
+                <pic:pic xmlns:pic="http://schemas.openxmlformats.org/drawingml/2006/picture">
+                  <pic:nvPicPr>
+                    <pic:cNvPr id="1040192218" name=""/>
+                    <pic:cNvPicPr/>
+                  </pic:nvPicPr>
+                  <pic:blipFill>
+                    <a:blip r:embed="rId9"/>
+                    <a:stretch>
+                      <a:fillRect/>
+                    </a:stretch>
+                  </pic:blipFill>
+                  <pic:spPr>
+                    <a:xfrm>
+                      <a:off x="0" y="0"/>
+                      <a:ext cx="3116975" cy="1890907"/>
+                    </a:xfrm>
+                    <a:prstGeom prst="rect">
+                      <a:avLst/>
+                    </a:prstGeom>
+                  </pic:spPr>
+                </pic:pic>
+              </a:graphicData>
+            </a:graphic>
+          </wp:inline>
+        </w:drawing>
+      </w:r>
+    </w:p>
+    <w:p>
+      <w:pPr>
+        <w:jc w:val="center"/>
+        <w:rPr>
+          <w:lang w:val="en-US"/>
+        </w:rPr>
+      </w:pPr>
+      <w:r>
+        <w:rPr>
+          <w:lang w:val="en-US"/>
+        </w:rPr>
+        <w:t>(Exp 2)</w:t>
+      </w:r>
+    </w:p>
+    <w:p>
+      <w:pPr>
+        <w:jc w:val="center"/>
+        <w:rPr>
+          <w:lang w:val="en-US"/>
+        </w:rPr>
+      </w:pPr>
+      <w:r>
+        <w:rPr>
+          <w:noProof/>
+        </w:rPr>
+        <w:lastRenderedPageBreak/>
+        <w:drawing>
+          <wp:inline distT="0" distB="0" distL="0" distR="0" wp14:anchorId="4376BCBE" wp14:editId="42EC2E75">
+            <wp:extent cx="3098165" cy="1876111"/>
+            <wp:effectExtent l="0" t="0" r="635" b="3810"/>
+            <wp:docPr id="374469245" name="Picture 1"/>
+            <wp:cNvGraphicFramePr>
+              <a:graphicFrameLocks xmlns:a="http://schemas.openxmlformats.org/drawingml/2006/main" noChangeAspect="1"/>
+            </wp:cNvGraphicFramePr>
+            <a:graphic xmlns:a="http://schemas.openxmlformats.org/drawingml/2006/main">
+              <a:graphicData uri="http://schemas.openxmlformats.org/drawingml/2006/picture">
+                <pic:pic xmlns:pic="http://schemas.openxmlformats.org/drawingml/2006/picture">
+                  <pic:nvPicPr>
+                    <pic:cNvPr id="374469245" name=""/>
+                    <pic:cNvPicPr/>
+                  </pic:nvPicPr>
+                  <pic:blipFill>
+                    <a:blip r:embed="rId10"/>
+                    <a:stretch>
+                      <a:fillRect/>
+                    </a:stretch>
+                  </pic:blipFill>
+                  <pic:spPr>
+                    <a:xfrm>
+                      <a:off x="0" y="0"/>
+                      <a:ext cx="3121450" cy="1890211"/>
+                    </a:xfrm>
+                    <a:prstGeom prst="rect">
+                      <a:avLst/>
+                    </a:prstGeom>
+                  </pic:spPr>
+                </pic:pic>
+              </a:graphicData>
+            </a:graphic>
+          </wp:inline>
+        </w:drawing>
+      </w:r>
+    </w:p>
+    <w:p>
+      <w:pPr>
+        <w:jc w:val="center"/>
+        <w:rPr>
+          <w:lang w:val="en-US"/>
+        </w:rPr>
+      </w:pPr>
+      <w:r>
+        <w:rPr>
+          <w:lang w:val="en-US"/>
+        </w:rPr>
+        <w:t>(Exp 4)</w:t>
+      </w:r>
+    </w:p>
+    <w:p>
+      <w:pPr>
+        <w:rPr>
+          <w:lang w:val="en-US"/>
+        </w:rPr>
+      </w:pPr>
+      <w:r>
+        <w:rPr>
+          <w:lang w:val="en-US"/>
+        </w:rPr>
+        <w:t xml:space="preserve">As we can see from the above two plots, the second one is the plot where the service time is equal to 20 while arrival rate is within a suitable range, the </w:t>
+      </w:r>
+      <w:r>
+        <w:rPr>
+          <w:lang w:val="en-US"/>
+        </w:rPr>
+        <w:t xml:space="preserve">average of the </w:t>
+      </w:r>
+      <w:r>
+        <w:rPr>
+          <w:lang w:val="en-US"/>
+        </w:rPr>
+        <w:t xml:space="preserve">mean delay in exp4 is around 40. </w:t>
+      </w:r>
+      <w:r>
+        <w:rPr>
+          <w:lang w:val="en-US"/>
+        </w:rPr>
+        <w:t>Compared to the mean delay 10 in exp2, an assumption can be made under the same customers served, when the service time is longer, the mean delay will be longer than before. And the increase of the service time could be proportional lead to the increase of the mean delay which is 4 times in this case.</w:t>
+      </w:r>
+      <w:r>
+        <w:rPr>
+          <w:lang w:val="en-US"/>
+        </w:rPr>
+        <w:t xml:space="preserve"> But the overall shape of the curve should look similar. </w:t>
+      </w:r>
+    </w:p>
+    <w:p>
+      <w:pPr>
+        <w:rPr>
+          <w:lang w:val="en-US"/>
+        </w:rPr>
+      </w:pPr>
+    </w:p>
+    <w:p>
+      <w:pPr>
+        <w:rPr>
+          <w:lang w:val="en-US"/>
+        </w:rPr>
+      </w:pPr>
+      <w:r>
+        <w:rPr>
+          <w:lang w:val="en-US"/>
+        </w:rPr>
+        <w:t>5.</w:t>
+      </w:r>
+    </w:p>
+    <w:p>
+      <w:pPr>
+        <w:rPr>
+          <w:lang w:val="en-US"/>
+        </w:rPr>
+      </w:pPr>
+      <w:r>
+        <w:rPr>
+          <w:noProof/>
+          <w:lang w:val="en-US"/>
+        </w:rPr>
+        <w:drawing>
+          <wp:inline distT="0" distB="0" distL="0" distR="0" wp14:anchorId="0DFE13FF" wp14:editId="01E30FB4">
+            <wp:extent cx="1509090" cy="520784"/>
+            <wp:effectExtent l="0" t="0" r="2540" b="0"/>
+            <wp:docPr id="1049507146" name="Picture 1" descr="A black and white math equation&#10;&#10;Description automatically generated"/>
+            <wp:cNvGraphicFramePr>
+              <a:graphicFrameLocks xmlns:a="http://schemas.openxmlformats.org/drawingml/2006/main" noChangeAspect="1"/>
+            </wp:cNvGraphicFramePr>
+            <a:graphic xmlns:a="http://schemas.openxmlformats.org/drawingml/2006/main">
+              <a:graphicData uri="http://schemas.openxmlformats.org/drawingml/2006/picture">
+                <pic:pic xmlns:pic="http://schemas.openxmlformats.org/drawingml/2006/picture">
+                  <pic:nvPicPr>
+                    <pic:cNvPr id="1049507146" name="Picture 1" descr="A black and white math equation&#10;&#10;Description automatically generated"/>
+                    <pic:cNvPicPr/>
+                  </pic:nvPicPr>
+                  <pic:blipFill>
+                    <a:blip r:embed="rId11">
+                      <a:extLst>
+                        <a:ext uri="{28A0092B-C50C-407E-A947-70E740481C1C}">
+                          <a14:useLocalDpi xmlns:a14="http://schemas.microsoft.com/office/drawing/2010/main" val="0"/>
+                        </a:ext>
+                      </a:extLst>
+                    </a:blip>
+                    <a:stretch>
+                      <a:fillRect/>
+                    </a:stretch>
+                  </pic:blipFill>
+                  <pic:spPr>
+                    <a:xfrm>
+                      <a:off x="0" y="0"/>
+                      <a:ext cx="1524568" cy="526126"/>
+                    </a:xfrm>
+                    <a:prstGeom prst="rect">
+                      <a:avLst/>
+                    </a:prstGeom>
+                  </pic:spPr>
+                </pic:pic>
+              </a:graphicData>
+            </a:graphic>
+          </wp:inline>
+        </w:drawing>
+      </w:r>
+      <w:r>
+        <w:rPr>
+          <w:lang w:val="en-US"/>
+        </w:rPr>
+        <w:t xml:space="preserve">, by applying this formula where </w:t>
+      </w:r>
+      <w:r>
+        <w:rPr>
+          <w:noProof/>
+          <w:lang w:val="en-US"/>
+        </w:rPr>
+        <w:drawing>
+          <wp:inline distT="0" distB="0" distL="0" distR="0" wp14:anchorId="55626AA4" wp14:editId="651E56D3">
+            <wp:extent cx="593451" cy="219319"/>
+            <wp:effectExtent l="0" t="0" r="3810" b="0"/>
+            <wp:docPr id="1005182172" name="Picture 3"/>
+            <wp:cNvGraphicFramePr>
+              <a:graphicFrameLocks xmlns:a="http://schemas.openxmlformats.org/drawingml/2006/main" noChangeAspect="1"/>
+            </wp:cNvGraphicFramePr>
+            <a:graphic xmlns:a="http://schemas.openxmlformats.org/drawingml/2006/main">
+              <a:graphicData uri="http://schemas.openxmlformats.org/drawingml/2006/picture">
+                <pic:pic xmlns:pic="http://schemas.openxmlformats.org/drawingml/2006/picture">
+                  <pic:nvPicPr>
+                    <pic:cNvPr id="1005182172" name="Picture 1005182172"/>
+                    <pic:cNvPicPr/>
+                  </pic:nvPicPr>
+                  <pic:blipFill>
+                    <a:blip r:embed="rId12">
+                      <a:extLst>
+                        <a:ext uri="{28A0092B-C50C-407E-A947-70E740481C1C}">
+                          <a14:useLocalDpi xmlns:a14="http://schemas.microsoft.com/office/drawing/2010/main" val="0"/>
+                        </a:ext>
+                      </a:extLst>
+                    </a:blip>
+                    <a:stretch>
+                      <a:fillRect/>
+                    </a:stretch>
+                  </pic:blipFill>
+                  <pic:spPr>
+                    <a:xfrm>
+                      <a:off x="0" y="0"/>
+                      <a:ext cx="612687" cy="226428"/>
+                    </a:xfrm>
+                    <a:prstGeom prst="rect">
+                      <a:avLst/>
+                    </a:prstGeom>
+                  </pic:spPr>
+                </pic:pic>
+              </a:graphicData>
+            </a:graphic>
+          </wp:inline>
+        </w:drawing>
+      </w:r>
+      <w:r>
+        <w:rPr>
+          <w:lang w:val="en-US"/>
+        </w:rPr>
+        <w:t>, the analytic result for parts2 and 4 are shown below.</w:t>
+      </w:r>
+    </w:p>
+    <w:p>
+      <w:pPr>
+        <w:rPr>
+          <w:lang w:val="en-US"/>
+        </w:rPr>
+      </w:pPr>
+    </w:p>
+    <w:tbl>
+      <w:tblPr>
+        <w:tblStyle w:val="TableGrid"/>
+        <w:tblW w:w="0" w:type="auto"/>
+        <w:tblLook w:val="04A0" w:firstRow="1" w:lastRow="0" w:firstColumn="1" w:lastColumn="0" w:noHBand="0" w:noVBand="1"/>
+      </w:tblPr>
+      <w:tblGrid>
+        <w:gridCol w:w="2337"/>
+        <w:gridCol w:w="2337"/>
+        <w:gridCol w:w="2338"/>
+        <w:gridCol w:w="2338"/>
+      </w:tblGrid>
+      <w:tr>
+        <w:tc>
+          <w:tcPr>
+            <w:tcW w:w="2337" w:type="dxa"/>
+            <w:vAlign w:val="bottom"/>
+          </w:tcPr>
+          <w:p>
+            <w:pPr>
+              <w:rPr>
+                <w:highlight w:val="yellow"/>
+                <w:lang w:val="en-US"/>
+              </w:rPr>
+            </w:pPr>
+            <w:r>
+              <w:rPr>
+                <w:rFonts w:ascii="Calibri" w:hAnsi="Calibri" w:cs="Calibri"/>
+                <w:color w:val="000000"/>
+                <w:highlight w:val="yellow"/>
+              </w:rPr>
+              <w:t>Mean delay(parts2)</w:t>
+            </w:r>
+          </w:p>
+        </w:tc>
+        <w:tc>
+          <w:tcPr>
+            <w:tcW w:w="2337" w:type="dxa"/>
+            <w:vAlign w:val="bottom"/>
+          </w:tcPr>
+          <w:p>
+            <w:pPr>
+              <w:rPr>
+                <w:lang w:val="en-US"/>
+              </w:rPr>
+            </w:pPr>
+            <w:r>
+              <w:rPr>
+                <w:rFonts w:ascii="Calibri" w:hAnsi="Calibri" w:cs="Calibri"/>
+                <w:color w:val="000000"/>
+              </w:rPr>
+              <w:t>Analytic Result</w:t>
+            </w:r>
+          </w:p>
+        </w:tc>
+        <w:tc>
+          <w:tcPr>
+            <w:tcW w:w="2338" w:type="dxa"/>
+            <w:vAlign w:val="center"/>
+          </w:tcPr>
+          <w:p>
+            <w:pPr>
+              <w:rPr>
+                <w:highlight w:val="yellow"/>
+                <w:lang w:val="en-US"/>
+              </w:rPr>
+            </w:pPr>
+            <w:r>
+              <w:rPr>
+                <w:rFonts w:ascii="Calibri" w:hAnsi="Calibri" w:cs="Calibri"/>
+                <w:color w:val="000000"/>
+                <w:highlight w:val="yellow"/>
+                <w:lang w:val="en-US"/>
+              </w:rPr>
+              <w:t>Mean delay(parts4)</w:t>
+            </w:r>
+          </w:p>
+        </w:tc>
+        <w:tc>
+          <w:tcPr>
+            <w:tcW w:w="2338" w:type="dxa"/>
+            <w:vAlign w:val="bottom"/>
+          </w:tcPr>
+          <w:p>
+            <w:pPr>
+              <w:rPr>
+                <w:lang w:val="en-US"/>
+              </w:rPr>
+            </w:pPr>
+            <w:r>
+              <w:rPr>
+                <w:rFonts w:ascii="Calibri" w:hAnsi="Calibri" w:cs="Calibri"/>
+                <w:color w:val="000000"/>
+              </w:rPr>
+              <w:t>Analytic Result</w:t>
+            </w:r>
+          </w:p>
+        </w:tc>
+      </w:tr>
+      <w:tr>
+        <w:tc>
+          <w:tcPr>
+            <w:tcW w:w="2337" w:type="dxa"/>
+            <w:vAlign w:val="bottom"/>
+          </w:tcPr>
+          <w:p>
+            <w:pPr>
+              <w:rPr>
+                <w:highlight w:val="yellow"/>
+                <w:lang w:val="en-US"/>
+              </w:rPr>
+            </w:pPr>
+            <w:r>
+              <w:rPr>
+                <w:rFonts w:ascii="Calibri" w:hAnsi="Calibri" w:cs="Calibri"/>
+                <w:color w:val="000000"/>
+                <w:highlight w:val="yellow"/>
+              </w:rPr>
+              <w:t>5.164663</w:t>
+            </w:r>
+          </w:p>
+        </w:tc>
+        <w:tc>
+          <w:tcPr>
+            <w:tcW w:w="2337" w:type="dxa"/>
+            <w:vAlign w:val="bottom"/>
+          </w:tcPr>
+          <w:p>
+            <w:pPr>
+              <w:rPr>
+                <w:lang w:val="en-US"/>
+              </w:rPr>
+            </w:pPr>
+            <w:r>
+              <w:rPr>
+                <w:rFonts w:ascii="Calibri" w:hAnsi="Calibri" w:cs="Calibri"/>
+                <w:color w:val="000000"/>
+              </w:rPr>
+              <w:t>5.164634439</w:t>
+            </w:r>
+          </w:p>
+        </w:tc>
+        <w:tc>
+          <w:tcPr>
+            <w:tcW w:w="2338" w:type="dxa"/>
+            <w:vAlign w:val="center"/>
+          </w:tcPr>
+          <w:p>
+            <w:pPr>
+              <w:rPr>
+                <w:highlight w:val="yellow"/>
+                <w:lang w:val="en-US"/>
+              </w:rPr>
+            </w:pPr>
+            <w:r>
+              <w:rPr>
+                <w:rFonts w:ascii="Calibri" w:hAnsi="Calibri" w:cs="Calibri"/>
+                <w:color w:val="000000"/>
+                <w:highlight w:val="yellow"/>
+                <w:lang w:val="en-US"/>
+              </w:rPr>
+              <w:t>21.111172</w:t>
+            </w:r>
+          </w:p>
+        </w:tc>
+        <w:tc>
+          <w:tcPr>
+            <w:tcW w:w="2338" w:type="dxa"/>
+            <w:vAlign w:val="bottom"/>
+          </w:tcPr>
+          <w:p>
+            <w:pPr>
+              <w:rPr>
+                <w:lang w:val="en-US"/>
+              </w:rPr>
+            </w:pPr>
+            <w:r>
+              <w:rPr>
+                <w:rFonts w:ascii="Calibri" w:hAnsi="Calibri" w:cs="Calibri"/>
+                <w:color w:val="000000"/>
+              </w:rPr>
+              <w:t>21.11111111</w:t>
+            </w:r>
+          </w:p>
+        </w:tc>
+      </w:tr>
+      <w:tr>
+        <w:tc>
+          <w:tcPr>
+            <w:tcW w:w="2337" w:type="dxa"/>
+            <w:vAlign w:val="bottom"/>
+          </w:tcPr>
+          <w:p>
+            <w:pPr>
+              <w:rPr>
+                <w:highlight w:val="yellow"/>
+                <w:lang w:val="en-US"/>
+              </w:rPr>
+            </w:pPr>
+            <w:r>
+              <w:rPr>
+                <w:rFonts w:ascii="Calibri" w:hAnsi="Calibri" w:cs="Calibri"/>
+                <w:color w:val="000000"/>
+                <w:highlight w:val="yellow"/>
+              </w:rPr>
+              <w:t>5.345559</w:t>
+            </w:r>
+          </w:p>
+        </w:tc>
+        <w:tc>
+          <w:tcPr>
+            <w:tcW w:w="2337" w:type="dxa"/>
+            <w:vAlign w:val="bottom"/>
+          </w:tcPr>
+          <w:p>
+            <w:pPr>
+              <w:rPr>
+                <w:lang w:val="en-US"/>
+              </w:rPr>
+            </w:pPr>
+            <w:r>
+              <w:rPr>
+                <w:rFonts w:ascii="Calibri" w:hAnsi="Calibri" w:cs="Calibri"/>
+                <w:color w:val="000000"/>
+              </w:rPr>
+              <w:t>5.345565471</w:t>
+            </w:r>
+          </w:p>
+        </w:tc>
+        <w:tc>
+          <w:tcPr>
+            <w:tcW w:w="2338" w:type="dxa"/>
+            <w:vAlign w:val="center"/>
+          </w:tcPr>
+          <w:p>
+            <w:pPr>
+              <w:rPr>
+                <w:highlight w:val="yellow"/>
+                <w:lang w:val="en-US"/>
+              </w:rPr>
+            </w:pPr>
+            <w:r>
+              <w:rPr>
+                <w:rFonts w:ascii="Calibri" w:hAnsi="Calibri" w:cs="Calibri"/>
+                <w:color w:val="000000"/>
+                <w:highlight w:val="yellow"/>
+                <w:lang w:val="en-US"/>
+              </w:rPr>
+              <w:t>22.500111</w:t>
+            </w:r>
+          </w:p>
+        </w:tc>
+        <w:tc>
+          <w:tcPr>
+            <w:tcW w:w="2338" w:type="dxa"/>
+            <w:vAlign w:val="bottom"/>
+          </w:tcPr>
+          <w:p>
+            <w:pPr>
+              <w:rPr>
+                <w:lang w:val="en-US"/>
+              </w:rPr>
+            </w:pPr>
+            <w:r>
+              <w:rPr>
+                <w:rFonts w:ascii="Calibri" w:hAnsi="Calibri" w:cs="Calibri"/>
+                <w:color w:val="000000"/>
+              </w:rPr>
+              <w:t>22.5</w:t>
+            </w:r>
+          </w:p>
+        </w:tc>
+      </w:tr>
+      <w:tr>
+        <w:tc>
+          <w:tcPr>
+            <w:tcW w:w="2337" w:type="dxa"/>
+            <w:vAlign w:val="bottom"/>
+          </w:tcPr>
+          <w:p>
+            <w:pPr>
+              <w:rPr>
+                <w:highlight w:val="yellow"/>
+                <w:lang w:val="en-US"/>
+              </w:rPr>
+            </w:pPr>
+            <w:r>
+              <w:rPr>
+                <w:rFonts w:ascii="Calibri" w:hAnsi="Calibri" w:cs="Calibri"/>
+                <w:color w:val="000000"/>
+                <w:highlight w:val="yellow"/>
+              </w:rPr>
+              <w:t>5.660967</w:t>
+            </w:r>
+          </w:p>
+        </w:tc>
+        <w:tc>
+          <w:tcPr>
+            <w:tcW w:w="2337" w:type="dxa"/>
+            <w:vAlign w:val="bottom"/>
+          </w:tcPr>
+          <w:p>
+            <w:pPr>
+              <w:rPr>
+                <w:lang w:val="en-US"/>
+              </w:rPr>
+            </w:pPr>
+            <w:r>
+              <w:rPr>
+                <w:rFonts w:ascii="Calibri" w:hAnsi="Calibri" w:cs="Calibri"/>
+                <w:color w:val="000000"/>
+              </w:rPr>
+              <w:t>5.66093589</w:t>
+            </w:r>
+          </w:p>
+        </w:tc>
+        <w:tc>
+          <w:tcPr>
+            <w:tcW w:w="2338" w:type="dxa"/>
+            <w:vAlign w:val="center"/>
+          </w:tcPr>
+          <w:p>
+            <w:pPr>
+              <w:rPr>
+                <w:highlight w:val="yellow"/>
+                <w:lang w:val="en-US"/>
+              </w:rPr>
+            </w:pPr>
+            <w:r>
+              <w:rPr>
+                <w:rFonts w:ascii="Calibri" w:hAnsi="Calibri" w:cs="Calibri"/>
+                <w:color w:val="000000"/>
+                <w:highlight w:val="yellow"/>
+                <w:lang w:val="en-US"/>
+              </w:rPr>
+              <w:t>24.286199</w:t>
+            </w:r>
+          </w:p>
+        </w:tc>
+        <w:tc>
+          <w:tcPr>
+            <w:tcW w:w="2338" w:type="dxa"/>
+            <w:vAlign w:val="bottom"/>
+          </w:tcPr>
+          <w:p>
+            <w:pPr>
+              <w:rPr>
+                <w:lang w:val="en-US"/>
+              </w:rPr>
+            </w:pPr>
+            <w:r>
+              <w:rPr>
+                <w:rFonts w:ascii="Calibri" w:hAnsi="Calibri" w:cs="Calibri"/>
+                <w:color w:val="000000"/>
+              </w:rPr>
+              <w:t>24.28571429</w:t>
+            </w:r>
+          </w:p>
+        </w:tc>
+      </w:tr>
+      <w:tr>
+        <w:tc>
+          <w:tcPr>
+            <w:tcW w:w="2337" w:type="dxa"/>
+            <w:vAlign w:val="bottom"/>
+          </w:tcPr>
+          <w:p>
+            <w:pPr>
+              <w:rPr>
+                <w:highlight w:val="yellow"/>
+                <w:lang w:val="en-US"/>
+              </w:rPr>
+            </w:pPr>
+            <w:r>
+              <w:rPr>
+                <w:rFonts w:ascii="Calibri" w:hAnsi="Calibri" w:cs="Calibri"/>
+                <w:color w:val="000000"/>
+                <w:highlight w:val="yellow"/>
+              </w:rPr>
+              <w:t>6.124837</w:t>
+            </w:r>
+          </w:p>
+        </w:tc>
+        <w:tc>
+          <w:tcPr>
+            <w:tcW w:w="2337" w:type="dxa"/>
+            <w:vAlign w:val="bottom"/>
+          </w:tcPr>
+          <w:p>
+            <w:pPr>
+              <w:rPr>
+                <w:lang w:val="en-US"/>
+              </w:rPr>
+            </w:pPr>
+            <w:r>
+              <w:rPr>
+                <w:rFonts w:ascii="Calibri" w:hAnsi="Calibri" w:cs="Calibri"/>
+                <w:color w:val="000000"/>
+              </w:rPr>
+              <w:t>6.124711835</w:t>
+            </w:r>
+          </w:p>
+        </w:tc>
+        <w:tc>
+          <w:tcPr>
+            <w:tcW w:w="2338" w:type="dxa"/>
+            <w:vAlign w:val="center"/>
+          </w:tcPr>
+          <w:p>
+            <w:pPr>
+              <w:rPr>
+                <w:highlight w:val="yellow"/>
+                <w:lang w:val="en-US"/>
+              </w:rPr>
+            </w:pPr>
+            <w:r>
+              <w:rPr>
+                <w:rFonts w:ascii="Calibri" w:hAnsi="Calibri" w:cs="Calibri"/>
+                <w:color w:val="000000"/>
+                <w:highlight w:val="yellow"/>
+                <w:lang w:val="en-US"/>
+              </w:rPr>
+              <w:t>26.667268</w:t>
+            </w:r>
+          </w:p>
+        </w:tc>
+        <w:tc>
+          <w:tcPr>
+            <w:tcW w:w="2338" w:type="dxa"/>
+            <w:vAlign w:val="bottom"/>
+          </w:tcPr>
+          <w:p>
+            <w:pPr>
+              <w:rPr>
+                <w:lang w:val="en-US"/>
+              </w:rPr>
+            </w:pPr>
+            <w:r>
+              <w:rPr>
+                <w:rFonts w:ascii="Calibri" w:hAnsi="Calibri" w:cs="Calibri"/>
+                <w:color w:val="000000"/>
+              </w:rPr>
+              <w:t>26.66666667</w:t>
+            </w:r>
+          </w:p>
+        </w:tc>
+      </w:tr>
+      <w:tr>
+        <w:tc>
+          <w:tcPr>
+            <w:tcW w:w="2337" w:type="dxa"/>
+            <w:vAlign w:val="bottom"/>
+          </w:tcPr>
+          <w:p>
+            <w:pPr>
+              <w:rPr>
+                <w:highlight w:val="yellow"/>
+                <w:lang w:val="en-US"/>
+              </w:rPr>
+            </w:pPr>
+            <w:r>
+              <w:rPr>
+                <w:rFonts w:ascii="Calibri" w:hAnsi="Calibri" w:cs="Calibri"/>
+                <w:color w:val="000000"/>
+                <w:highlight w:val="yellow"/>
+              </w:rPr>
+              <w:t>6.346308</w:t>
+            </w:r>
+          </w:p>
+        </w:tc>
+        <w:tc>
+          <w:tcPr>
+            <w:tcW w:w="2337" w:type="dxa"/>
+            <w:vAlign w:val="bottom"/>
+          </w:tcPr>
+          <w:p>
+            <w:pPr>
+              <w:rPr>
+                <w:lang w:val="en-US"/>
+              </w:rPr>
+            </w:pPr>
+            <w:r>
+              <w:rPr>
+                <w:rFonts w:ascii="Calibri" w:hAnsi="Calibri" w:cs="Calibri"/>
+                <w:color w:val="000000"/>
+              </w:rPr>
+              <w:t>6.346153846</w:t>
+            </w:r>
+          </w:p>
+        </w:tc>
+        <w:tc>
+          <w:tcPr>
+            <w:tcW w:w="2338" w:type="dxa"/>
+            <w:vAlign w:val="center"/>
+          </w:tcPr>
+          <w:p>
+            <w:pPr>
+              <w:rPr>
+                <w:highlight w:val="yellow"/>
+                <w:lang w:val="en-US"/>
+              </w:rPr>
+            </w:pPr>
+            <w:r>
+              <w:rPr>
+                <w:rFonts w:ascii="Calibri" w:hAnsi="Calibri" w:cs="Calibri"/>
+                <w:color w:val="000000"/>
+                <w:highlight w:val="yellow"/>
+                <w:lang w:val="en-US"/>
+              </w:rPr>
+              <w:t>30.00262</w:t>
+            </w:r>
+          </w:p>
+        </w:tc>
+        <w:tc>
+          <w:tcPr>
+            <w:tcW w:w="2338" w:type="dxa"/>
+            <w:vAlign w:val="bottom"/>
+          </w:tcPr>
+          <w:p>
+            <w:pPr>
+              <w:rPr>
+                <w:lang w:val="en-US"/>
+              </w:rPr>
+            </w:pPr>
+            <w:r>
+              <w:rPr>
+                <w:rFonts w:ascii="Calibri" w:hAnsi="Calibri" w:cs="Calibri"/>
+                <w:color w:val="000000"/>
+              </w:rPr>
+              <w:t>30</w:t>
+            </w:r>
+          </w:p>
+        </w:tc>
+      </w:tr>
+      <w:tr>
+        <w:tc>
+          <w:tcPr>
+            <w:tcW w:w="2337" w:type="dxa"/>
+            <w:vAlign w:val="bottom"/>
+          </w:tcPr>
+          <w:p>
+            <w:pPr>
+              <w:rPr>
+                <w:highlight w:val="yellow"/>
+                <w:lang w:val="en-US"/>
+              </w:rPr>
+            </w:pPr>
+            <w:r>
+              <w:rPr>
+                <w:rFonts w:ascii="Calibri" w:hAnsi="Calibri" w:cs="Calibri"/>
+                <w:color w:val="000000"/>
+                <w:highlight w:val="yellow"/>
+              </w:rPr>
+              <w:t>6.666862</w:t>
+            </w:r>
+          </w:p>
+        </w:tc>
+        <w:tc>
+          <w:tcPr>
+            <w:tcW w:w="2337" w:type="dxa"/>
+            <w:vAlign w:val="bottom"/>
+          </w:tcPr>
+          <w:p>
+            <w:pPr>
+              <w:rPr>
+                <w:lang w:val="en-US"/>
+              </w:rPr>
+            </w:pPr>
+            <w:r>
+              <w:rPr>
+                <w:rFonts w:ascii="Calibri" w:hAnsi="Calibri" w:cs="Calibri"/>
+                <w:color w:val="000000"/>
+              </w:rPr>
+              <w:t>6.666666667</w:t>
+            </w:r>
+          </w:p>
+        </w:tc>
+        <w:tc>
+          <w:tcPr>
+            <w:tcW w:w="2338" w:type="dxa"/>
+            <w:vAlign w:val="center"/>
+          </w:tcPr>
+          <w:p>
+            <w:pPr>
+              <w:rPr>
+                <w:highlight w:val="yellow"/>
+                <w:lang w:val="en-US"/>
+              </w:rPr>
+            </w:pPr>
+            <w:r>
+              <w:rPr>
+                <w:rFonts w:ascii="Calibri" w:hAnsi="Calibri" w:cs="Calibri"/>
+                <w:color w:val="000000"/>
+                <w:highlight w:val="yellow"/>
+                <w:lang w:val="en-US"/>
+              </w:rPr>
+              <w:t>35.005474</w:t>
+            </w:r>
+          </w:p>
+        </w:tc>
+        <w:tc>
+          <w:tcPr>
+            <w:tcW w:w="2338" w:type="dxa"/>
+            <w:vAlign w:val="bottom"/>
+          </w:tcPr>
+          <w:p>
+            <w:pPr>
+              <w:rPr>
+                <w:lang w:val="en-US"/>
+              </w:rPr>
+            </w:pPr>
+            <w:r>
+              <w:rPr>
+                <w:rFonts w:ascii="Calibri" w:hAnsi="Calibri" w:cs="Calibri"/>
+                <w:color w:val="000000"/>
+              </w:rPr>
+              <w:t>35</w:t>
+            </w:r>
+          </w:p>
+        </w:tc>
+      </w:tr>
+      <w:tr>
+        <w:tc>
+          <w:tcPr>
+            <w:tcW w:w="2337" w:type="dxa"/>
+            <w:vAlign w:val="bottom"/>
+          </w:tcPr>
+          <w:p>
+            <w:pPr>
+              <w:rPr>
+                <w:highlight w:val="yellow"/>
+                <w:lang w:val="en-US"/>
+              </w:rPr>
+            </w:pPr>
+            <w:r>
+              <w:rPr>
+                <w:rFonts w:ascii="Calibri" w:hAnsi="Calibri" w:cs="Calibri"/>
+                <w:color w:val="000000"/>
+                <w:highlight w:val="yellow"/>
+              </w:rPr>
+              <w:t>8.827442</w:t>
+            </w:r>
+          </w:p>
+        </w:tc>
+        <w:tc>
+          <w:tcPr>
+            <w:tcW w:w="2337" w:type="dxa"/>
+            <w:vAlign w:val="bottom"/>
+          </w:tcPr>
+          <w:p>
+            <w:pPr>
+              <w:rPr>
+                <w:lang w:val="en-US"/>
+              </w:rPr>
+            </w:pPr>
+            <w:r>
+              <w:rPr>
+                <w:rFonts w:ascii="Calibri" w:hAnsi="Calibri" w:cs="Calibri"/>
+                <w:color w:val="000000"/>
+              </w:rPr>
+              <w:t>8.826071004</w:t>
+            </w:r>
+          </w:p>
+        </w:tc>
+        <w:tc>
+          <w:tcPr>
+            <w:tcW w:w="2338" w:type="dxa"/>
+            <w:vAlign w:val="center"/>
+          </w:tcPr>
+          <w:p>
+            <w:pPr>
+              <w:rPr>
+                <w:highlight w:val="yellow"/>
+                <w:lang w:val="en-US"/>
+              </w:rPr>
+            </w:pPr>
+            <w:r>
+              <w:rPr>
+                <w:rFonts w:ascii="Calibri" w:hAnsi="Calibri" w:cs="Calibri"/>
+                <w:color w:val="000000"/>
+                <w:highlight w:val="yellow"/>
+                <w:lang w:val="en-US"/>
+              </w:rPr>
+              <w:t>43.336238</w:t>
+            </w:r>
+          </w:p>
+        </w:tc>
+        <w:tc>
+          <w:tcPr>
+            <w:tcW w:w="2338" w:type="dxa"/>
+            <w:vAlign w:val="bottom"/>
+          </w:tcPr>
+          <w:p>
+            <w:pPr>
+              <w:rPr>
+                <w:lang w:val="en-US"/>
+              </w:rPr>
+            </w:pPr>
+            <w:r>
+              <w:rPr>
+                <w:rFonts w:ascii="Calibri" w:hAnsi="Calibri" w:cs="Calibri"/>
+                <w:color w:val="000000"/>
+              </w:rPr>
+              <w:t>43.33333333</w:t>
+            </w:r>
+          </w:p>
+        </w:tc>
+      </w:tr>
+      <w:tr>
+        <w:tc>
+          <w:tcPr>
+            <w:tcW w:w="2337" w:type="dxa"/>
+            <w:vAlign w:val="bottom"/>
+          </w:tcPr>
+          <w:p>
+            <w:pPr>
+              <w:rPr>
+                <w:highlight w:val="yellow"/>
+                <w:lang w:val="en-US"/>
+              </w:rPr>
+            </w:pPr>
+            <w:r>
+              <w:rPr>
+                <w:rFonts w:ascii="Calibri" w:hAnsi="Calibri" w:cs="Calibri"/>
+                <w:color w:val="000000"/>
+                <w:highlight w:val="yellow"/>
+              </w:rPr>
+              <w:t>10.075782</w:t>
+            </w:r>
+          </w:p>
+        </w:tc>
+        <w:tc>
+          <w:tcPr>
+            <w:tcW w:w="2337" w:type="dxa"/>
+            <w:vAlign w:val="bottom"/>
+          </w:tcPr>
+          <w:p>
+            <w:pPr>
+              <w:rPr>
+                <w:lang w:val="en-US"/>
+              </w:rPr>
+            </w:pPr>
+            <w:r>
+              <w:rPr>
+                <w:rFonts w:ascii="Calibri" w:hAnsi="Calibri" w:cs="Calibri"/>
+                <w:color w:val="000000"/>
+              </w:rPr>
+              <w:t>10.07334787</w:t>
+            </w:r>
+          </w:p>
+        </w:tc>
+        <w:tc>
+          <w:tcPr>
+            <w:tcW w:w="2338" w:type="dxa"/>
+            <w:vAlign w:val="center"/>
+          </w:tcPr>
+          <w:p>
+            <w:pPr>
+              <w:rPr>
+                <w:highlight w:val="yellow"/>
+                <w:lang w:val="en-US"/>
+              </w:rPr>
+            </w:pPr>
+            <w:r>
+              <w:rPr>
+                <w:rFonts w:ascii="Calibri" w:hAnsi="Calibri" w:cs="Calibri"/>
+                <w:color w:val="000000"/>
+                <w:highlight w:val="yellow"/>
+                <w:lang w:val="en-US"/>
+              </w:rPr>
+              <w:t>48.478362</w:t>
+            </w:r>
+          </w:p>
+        </w:tc>
+        <w:tc>
+          <w:tcPr>
+            <w:tcW w:w="2338" w:type="dxa"/>
+            <w:vAlign w:val="bottom"/>
+          </w:tcPr>
+          <w:p>
+            <w:pPr>
+              <w:rPr>
+                <w:lang w:val="en-US"/>
+              </w:rPr>
+            </w:pPr>
+            <w:r>
+              <w:rPr>
+                <w:rFonts w:ascii="Calibri" w:hAnsi="Calibri" w:cs="Calibri"/>
+                <w:color w:val="000000"/>
+              </w:rPr>
+              <w:t>48.46153846</w:t>
+            </w:r>
+          </w:p>
+        </w:tc>
+      </w:tr>
+      <w:tr>
+        <w:tc>
+          <w:tcPr>
+            <w:tcW w:w="2337" w:type="dxa"/>
+            <w:vAlign w:val="bottom"/>
+          </w:tcPr>
+          <w:p>
+            <w:pPr>
+              <w:rPr>
+                <w:highlight w:val="yellow"/>
+                <w:lang w:val="en-US"/>
+              </w:rPr>
+            </w:pPr>
+            <w:r>
+              <w:rPr>
+                <w:rFonts w:ascii="Calibri" w:hAnsi="Calibri" w:cs="Calibri"/>
+                <w:color w:val="000000"/>
+                <w:highlight w:val="yellow"/>
+              </w:rPr>
+              <w:t>13.983462</w:t>
+            </w:r>
+          </w:p>
+        </w:tc>
+        <w:tc>
+          <w:tcPr>
+            <w:tcW w:w="2337" w:type="dxa"/>
+            <w:vAlign w:val="bottom"/>
+          </w:tcPr>
+          <w:p>
+            <w:pPr>
+              <w:rPr>
+                <w:lang w:val="en-US"/>
+              </w:rPr>
+            </w:pPr>
+            <w:r>
+              <w:rPr>
+                <w:rFonts w:ascii="Calibri" w:hAnsi="Calibri" w:cs="Calibri"/>
+                <w:color w:val="000000"/>
+              </w:rPr>
+              <w:t>13.98000184</w:t>
+            </w:r>
+          </w:p>
+        </w:tc>
+        <w:tc>
+          <w:tcPr>
+            <w:tcW w:w="2338" w:type="dxa"/>
+            <w:vAlign w:val="center"/>
+          </w:tcPr>
+          <w:p>
+            <w:pPr>
+              <w:rPr>
+                <w:highlight w:val="yellow"/>
+                <w:lang w:val="en-US"/>
+              </w:rPr>
+            </w:pPr>
+            <w:r>
+              <w:rPr>
+                <w:rFonts w:ascii="Calibri" w:hAnsi="Calibri" w:cs="Calibri"/>
+                <w:color w:val="000000"/>
+                <w:highlight w:val="yellow"/>
+                <w:lang w:val="en-US"/>
+              </w:rPr>
+              <w:t>59.92161</w:t>
+            </w:r>
+          </w:p>
+        </w:tc>
+        <w:tc>
+          <w:tcPr>
+            <w:tcW w:w="2338" w:type="dxa"/>
+            <w:vAlign w:val="bottom"/>
+          </w:tcPr>
+          <w:p>
+            <w:pPr>
+              <w:rPr>
+                <w:lang w:val="en-US"/>
+              </w:rPr>
+            </w:pPr>
+            <w:r>
+              <w:rPr>
+                <w:rFonts w:ascii="Calibri" w:hAnsi="Calibri" w:cs="Calibri"/>
+                <w:color w:val="000000"/>
+              </w:rPr>
+              <w:t>60</w:t>
+            </w:r>
+          </w:p>
+        </w:tc>
+      </w:tr>
+      <w:tr>
+        <w:tc>
+          <w:tcPr>
+            <w:tcW w:w="2337" w:type="dxa"/>
+            <w:vAlign w:val="bottom"/>
+          </w:tcPr>
+          <w:p>
+            <w:pPr>
+              <w:rPr>
+                <w:highlight w:val="yellow"/>
+                <w:lang w:val="en-US"/>
+              </w:rPr>
+            </w:pPr>
+            <w:r>
+              <w:rPr>
+                <w:rFonts w:ascii="Calibri" w:hAnsi="Calibri" w:cs="Calibri"/>
+                <w:color w:val="000000"/>
+                <w:highlight w:val="yellow"/>
+              </w:rPr>
+              <w:t>22.417832</w:t>
+            </w:r>
+          </w:p>
+        </w:tc>
+        <w:tc>
+          <w:tcPr>
+            <w:tcW w:w="2337" w:type="dxa"/>
+            <w:vAlign w:val="bottom"/>
+          </w:tcPr>
+          <w:p>
+            <w:pPr>
+              <w:rPr>
+                <w:lang w:val="en-US"/>
+              </w:rPr>
+            </w:pPr>
+            <w:r>
+              <w:rPr>
+                <w:rFonts w:ascii="Calibri" w:hAnsi="Calibri" w:cs="Calibri"/>
+                <w:color w:val="000000"/>
+              </w:rPr>
+              <w:t>22.43938427</w:t>
+            </w:r>
+          </w:p>
+        </w:tc>
+        <w:tc>
+          <w:tcPr>
+            <w:tcW w:w="2338" w:type="dxa"/>
+            <w:vAlign w:val="center"/>
+          </w:tcPr>
+          <w:p>
+            <w:pPr>
+              <w:rPr>
+                <w:highlight w:val="yellow"/>
+                <w:lang w:val="en-US"/>
+              </w:rPr>
+            </w:pPr>
+            <w:r>
+              <w:rPr>
+                <w:rFonts w:ascii="Calibri" w:hAnsi="Calibri" w:cs="Calibri"/>
+                <w:color w:val="000000"/>
+                <w:highlight w:val="yellow"/>
+                <w:lang w:val="en-US"/>
+              </w:rPr>
+              <w:t>110.140507</w:t>
+            </w:r>
+          </w:p>
+        </w:tc>
+        <w:tc>
+          <w:tcPr>
+            <w:tcW w:w="2338" w:type="dxa"/>
+            <w:vAlign w:val="bottom"/>
+          </w:tcPr>
+          <w:p>
+            <w:pPr>
+              <w:rPr>
+                <w:lang w:val="en-US"/>
+              </w:rPr>
+            </w:pPr>
+            <w:r>
+              <w:rPr>
+                <w:rFonts w:ascii="Calibri" w:hAnsi="Calibri" w:cs="Calibri"/>
+                <w:color w:val="000000"/>
+              </w:rPr>
+              <w:t>110</w:t>
+            </w:r>
+          </w:p>
+        </w:tc>
+      </w:tr>
+    </w:tbl>
+    <w:p>
+      <w:pPr>
+        <w:rPr>
+          <w:lang w:val="en-US"/>
+        </w:rPr>
+      </w:pPr>
+    </w:p>
+    <w:p>
+      <w:pPr>
+        <w:rPr>
+          <w:lang w:val="en-US"/>
+        </w:rPr>
+      </w:pPr>
+      <w:r>
+        <w:rPr>
+          <w:lang w:val="en-US"/>
+        </w:rPr>
+        <w:t>From the tables, we can compare the simulation and analytic results are very close to each other, which can further prove this formula is correct.</w:t>
+      </w:r>
+    </w:p>
+    <w:p>
+      <w:pPr>
+        <w:rPr>
+          <w:lang w:val="en-US"/>
+        </w:rPr>
+      </w:pPr>
+    </w:p>
+    <w:p>
+      <w:pPr>
+        <w:rPr>
+          <w:lang w:val="en-US"/>
+        </w:rPr>
+      </w:pPr>
+      <w:r>
+        <w:rPr>
+          <w:lang w:val="en-US"/>
+        </w:rPr>
+        <w:t>6.</w:t>
+      </w:r>
+    </w:p>
+    <w:p>
+      <w:pPr>
+        <w:rPr>
+          <w:lang w:val="en-US"/>
+        </w:rPr>
+      </w:pPr>
+    </w:p>
+    <w:p>
+      <w:pPr>
+        <w:rPr>
+          <w:lang w:val="en-US"/>
+        </w:rPr>
+      </w:pPr>
+    </w:p>
+    <w:p>
+      <w:pPr>
+        <w:rPr>
+          <w:lang w:val="en-US"/>
+        </w:rPr>
+      </w:pPr>
+    </w:p>
+    <w:p>
+      <w:pPr>
+        <w:rPr>
+          <w:lang w:val="en-US"/>
+        </w:rPr>
+      </w:pPr>
     </w:p>
     <w:sectPr>
       <w:pgSz w:w="12240" w:h="15840"/>

</xml_diff>